<commit_message>
some change to docx
</commit_message>
<xml_diff>
--- a/introduction.docx
+++ b/introduction.docx
@@ -4,64 +4,24 @@
   <w:body>
     <w:p>
       <w:r>
-        <w:t xml:space="preserve">The palladium </w:t>
-      </w:r>
-      <w:proofErr w:type="spellStart"/>
-      <w:r>
-        <w:t>catalyzed</w:t>
-      </w:r>
-      <w:proofErr w:type="spellEnd"/>
-      <w:r>
-        <w:t xml:space="preserve"> Suzuki </w:t>
-      </w:r>
-      <w:proofErr w:type="spellStart"/>
-      <w:r>
-        <w:t>Miyaura</w:t>
-      </w:r>
-      <w:proofErr w:type="spellEnd"/>
-      <w:r>
-        <w:t xml:space="preserve"> cross coupling is one of the most commonly used aryl-aryl building strategies. </w:t>
+        <w:t xml:space="preserve">The palladium catalyzed Suzuki Miyaura cross coupling is one of the most commonly used aryl-aryl building strategies. </w:t>
       </w:r>
       <w:r>
-        <w:t xml:space="preserve">Significant efforts are undergoing to make the reaction a greener chemical process. Owing to its easy availability, stability, and high efficiency, the recently developed </w:t>
+        <w:t>Significant efforts are undergoing to make the reaction a greener chemical process. Owing to its easy availability, stability, and high efficiency, the recently developed palladacycles has been proved to be a promising precatalyst for Suzuk Miyaura</w:t>
       </w:r>
-      <w:proofErr w:type="spellStart"/>
-      <w:r>
-        <w:t>palladacycles</w:t>
-      </w:r>
-      <w:proofErr w:type="spellEnd"/>
-      <w:r>
-        <w:t xml:space="preserve"> has been proved to be a promising </w:t>
-      </w:r>
-      <w:proofErr w:type="spellStart"/>
-      <w:r>
-        <w:t>precatalyst</w:t>
-      </w:r>
-      <w:proofErr w:type="spellEnd"/>
-      <w:r>
-        <w:t xml:space="preserve"> for </w:t>
-      </w:r>
-      <w:proofErr w:type="spellStart"/>
-      <w:r>
-        <w:t>Suzuk</w:t>
-      </w:r>
-      <w:proofErr w:type="spellEnd"/>
-      <w:r>
-        <w:t xml:space="preserve"> </w:t>
-      </w:r>
-      <w:proofErr w:type="spellStart"/>
-      <w:r>
-        <w:t>Miyaura</w:t>
-      </w:r>
-      <w:proofErr w:type="spellEnd"/>
       <w:r>
         <w:t xml:space="preserve"> cross coupling in</w:t>
       </w:r>
-      <w:bookmarkStart w:id="0" w:name="_GoBack"/>
-      <w:bookmarkEnd w:id="0"/>
       <w:r>
         <w:t xml:space="preserve"> greener manner. </w:t>
       </w:r>
+    </w:p>
+    <w:p>
+      <w:r>
+        <w:t>I MADE SOME CHANGE TO TEST</w:t>
+      </w:r>
+      <w:bookmarkStart w:id="0" w:name="_GoBack"/>
+      <w:bookmarkEnd w:id="0"/>
     </w:p>
     <w:sectPr>
       <w:pgSz w:w="11906" w:h="16838"/>

</xml_diff>